<commit_message>
spelling fixes in .docx file; basic project info in README.  Ready for initial release.
</commit_message>
<xml_diff>
--- a/Thurston County Water Resources Technical Memorandum #6.docx
+++ b/Thurston County Water Resources Technical Memorandum #6.docx
@@ -131,7 +131,34 @@
         <w:t xml:space="preserve">To </w:t>
       </w:r>
       <w:r>
-        <w:t>reformat Thurston County precipitation data from 1988-2000 into a usable data structure and file type for future analysis and import into the new GData database.  Additionally, perform basic QA/QC on historic data to determine its utility.</w:t>
+        <w:t>transform</w:t>
+      </w:r>
+      <w:r>
+        <w:t xml:space="preserve"> Thurston County precipitation data from 1988-2000 into a </w:t>
+      </w:r>
+      <w:r>
+        <w:t>usable format</w:t>
+      </w:r>
+      <w:r>
+        <w:t xml:space="preserve"> and file type</w:t>
+      </w:r>
+      <w:r>
+        <w:t>,</w:t>
+      </w:r>
+      <w:r>
+        <w:t xml:space="preserve"> for future analysis and</w:t>
+      </w:r>
+      <w:r>
+        <w:t xml:space="preserve"> for</w:t>
+      </w:r>
+      <w:r>
+        <w:t xml:space="preserve"> import into the new GData database.  Additionally, perform </w:t>
+      </w:r>
+      <w:r>
+        <w:t>quality assurance/quality control</w:t>
+      </w:r>
+      <w:r>
+        <w:t xml:space="preserve"> on historic data.</w:t>
       </w:r>
     </w:p>
     <w:p>
@@ -1211,7 +1238,35 @@
                 <w:rFonts w:ascii="Calibri" w:eastAsia="Times New Roman" w:hAnsi="Calibri" w:cs="Times New Roman"/>
                 <w:color w:val="000000"/>
               </w:rPr>
-              <w:t>2008-11-26</w:t>
+              <w:t>1997</w:t>
+            </w:r>
+            <w:r>
+              <w:rPr>
+                <w:rFonts w:ascii="Calibri" w:eastAsia="Times New Roman" w:hAnsi="Calibri" w:cs="Times New Roman"/>
+                <w:color w:val="000000"/>
+              </w:rPr>
+              <w:t>-</w:t>
+            </w:r>
+            <w:r>
+              <w:rPr>
+                <w:rFonts w:ascii="Calibri" w:eastAsia="Times New Roman" w:hAnsi="Calibri" w:cs="Times New Roman"/>
+                <w:color w:val="000000"/>
+              </w:rPr>
+              <w:t>09</w:t>
+            </w:r>
+            <w:r>
+              <w:rPr>
+                <w:rFonts w:ascii="Calibri" w:eastAsia="Times New Roman" w:hAnsi="Calibri" w:cs="Times New Roman"/>
+                <w:color w:val="000000"/>
+              </w:rPr>
+              <w:t>-</w:t>
+            </w:r>
+            <w:r>
+              <w:rPr>
+                <w:rFonts w:ascii="Calibri" w:eastAsia="Times New Roman" w:hAnsi="Calibri" w:cs="Times New Roman"/>
+                <w:color w:val="000000"/>
+              </w:rPr>
+              <w:t>12</w:t>
             </w:r>
           </w:p>
         </w:tc>
@@ -2350,7 +2405,31 @@
     </w:p>
     <w:p>
       <w:r>
-        <w:t>The data collected from each of these sites was over varying spans of time and of varying quality.  One site (PEB1) should be discarded from further study.  An additional two sites (PDE2 and PBL2) should be carefully analyzed before using in additional research.</w:t>
+        <w:t xml:space="preserve">The data collected from each of these sites was over varying spans of time and of varying quality.  </w:t>
+      </w:r>
+      <w:r>
+        <w:t>Two</w:t>
+      </w:r>
+      <w:r>
+        <w:t xml:space="preserve"> site</w:t>
+      </w:r>
+      <w:r>
+        <w:t>s</w:t>
+      </w:r>
+      <w:r>
+        <w:t xml:space="preserve"> (PEB1</w:t>
+      </w:r>
+      <w:r>
+        <w:t xml:space="preserve"> and PDE1</w:t>
+      </w:r>
+      <w:r>
+        <w:t>) should be discarded from further study.  An additional two sites (</w:t>
+      </w:r>
+      <w:r>
+        <w:t>PDE2 and PWL3</w:t>
+      </w:r>
+      <w:r>
+        <w:t>) should be carefully analyzed before using in additional research.</w:t>
       </w:r>
     </w:p>
     <w:p>
@@ -2493,10 +2572,64 @@
         <w:t xml:space="preserve">The primary dataset for this analysis was </w:t>
       </w:r>
       <w:r>
-        <w:t>a set of *.HSP files corresponding to each of the 13 stations listed in Table 1.  Those files were generated by ANNIE, part of the Hydrologic Simulation Program: FORTRAN (HSPF) software suite, years before this analysis was completed.  The files contained data in HSPF</w:t>
-      </w:r>
-      <w:r>
-        <w:t xml:space="preserve"> format; year, month, day, card number, and 12 columns of 15-minute increment precipitation data.  They also contained notes, and occasionally there were errors in the year.</w:t>
+        <w:t>a set of *.HSP files corresponding to each of the 13 stations listed in Table 1.  Thos</w:t>
+      </w:r>
+      <w:r>
+        <w:t>e files were generated by ANNIE</w:t>
+      </w:r>
+      <w:r>
+        <w:t xml:space="preserve"> </w:t>
+      </w:r>
+      <w:r>
+        <w:t>(</w:t>
+      </w:r>
+      <w:r>
+        <w:t>part of the Hydrologic Simulation Program</w:t>
+      </w:r>
+      <w:r>
+        <w:t>: FORTRAN, or HSPF, software suite)</w:t>
+      </w:r>
+      <w:r>
+        <w:t xml:space="preserve"> </w:t>
+      </w:r>
+      <w:r>
+        <w:t>s</w:t>
+      </w:r>
+      <w:r>
+        <w:t>ome</w:t>
+      </w:r>
+      <w:r>
+        <w:t xml:space="preserve">time </w:t>
+      </w:r>
+      <w:r>
+        <w:t>between 2000 and</w:t>
+      </w:r>
+      <w:r>
+        <w:t xml:space="preserve"> 2005</w:t>
+      </w:r>
+      <w:r>
+        <w:t>.  The files contained data in HSPF</w:t>
+      </w:r>
+      <w:r>
+        <w:t xml:space="preserve"> </w:t>
+      </w:r>
+      <w:r>
+        <w:t xml:space="preserve">input </w:t>
+      </w:r>
+      <w:r>
+        <w:t>format</w:t>
+      </w:r>
+      <w:r>
+        <w:t>:</w:t>
+      </w:r>
+      <w:r>
+        <w:t xml:space="preserve"> year, month, day, card number, and 12 columns of 15-minute increment precipitation data.  They also contained notes, and occasionally there were errors in the year</w:t>
+      </w:r>
+      <w:r>
+        <w:t xml:space="preserve"> column</w:t>
+      </w:r>
+      <w:r>
+        <w:t>.</w:t>
       </w:r>
     </w:p>
     <w:p>
@@ -2536,7 +2669,13 @@
         <w:t xml:space="preserve"> the data.  This step included removing bad characters and correcting inaccurate date spans in the .HSP files.  Despite being step 1, data cleaning was conducted i</w:t>
       </w:r>
       <w:r>
-        <w:t>teratively; as new errors were uncovered, they were addressed.</w:t>
+        <w:t>teratively; as new errors were uncovered, they were addressed</w:t>
+      </w:r>
+      <w:r>
+        <w:t>, and the analysis was re-run from the beginning</w:t>
+      </w:r>
+      <w:r>
+        <w:t>.</w:t>
       </w:r>
     </w:p>
     <w:p>
@@ -2663,7 +2802,13 @@
         </w:numPr>
       </w:pPr>
       <w:r>
-        <w:t xml:space="preserve">Some files had been opened and then save in Microsoft Excel, which converted the normally fixed width format to tab-delimited.  </w:t>
+        <w:t>Some files had been opened and then save</w:t>
+      </w:r>
+      <w:r>
+        <w:t>d</w:t>
+      </w:r>
+      <w:r>
+        <w:t xml:space="preserve"> in Microsoft Excel, which converted the normally fixed width format to tab-delimited.  </w:t>
       </w:r>
       <w:r>
         <w:t>Those files were reformatted back to fixed width format without changing the underlying data.</w:t>
@@ -2678,7 +2823,13 @@
         </w:numPr>
       </w:pPr>
       <w:r>
-        <w:t>Some files had unexpected characters (non-ASCII characters at the beginnings of rows) that disrupted parsing.</w:t>
+        <w:t>Some files had unexpected characters (non-ASCII characters at the beginnings of rows) that disrupted parsing</w:t>
+      </w:r>
+      <w:r>
+        <w:t>; those characters were deleted</w:t>
+      </w:r>
+      <w:r>
+        <w:t>.</w:t>
       </w:r>
     </w:p>
     <w:p>
@@ -2690,7 +2841,19 @@
         </w:numPr>
       </w:pPr>
       <w:r>
-        <w:t xml:space="preserve">In some years, in some files, ANNIE failed to correctly process the change from one year to the next for up to a month, labelling e.g. 1996-01-01 as 1995-01-01.  </w:t>
+        <w:t xml:space="preserve">In some </w:t>
+      </w:r>
+      <w:r>
+        <w:t>files</w:t>
+      </w:r>
+      <w:r>
+        <w:t xml:space="preserve">, in some </w:t>
+      </w:r>
+      <w:r>
+        <w:t>years</w:t>
+      </w:r>
+      <w:r>
+        <w:t xml:space="preserve">, ANNIE failed to correctly process the change from one year to the next for up to a month, labelling e.g. 1996-01-01 as 1995-01-01.  </w:t>
       </w:r>
     </w:p>
     <w:p>
@@ -2822,7 +2985,19 @@
         <w:t xml:space="preserve">” format designed specifically to work with HSPF.  The format has </w:t>
       </w:r>
       <w:r>
-        <w:t>16 fixed-width columns, with the first four columns being the year, month, day, and “card number” (we’ll return to this).  The following twelve columns are each 15-minute increment precipitation columns, with the capacity to store values from 0.00 to 99.99.</w:t>
+        <w:t>16 fixed-width columns, with the first four columns being the year,</w:t>
+      </w:r>
+      <w:r>
+        <w:t xml:space="preserve"> month, day, and “card number”</w:t>
+      </w:r>
+      <w:r>
+        <w:t>.  The twelve columns</w:t>
+      </w:r>
+      <w:r>
+        <w:t xml:space="preserve"> following the card number</w:t>
+      </w:r>
+      <w:r>
+        <w:t xml:space="preserve"> are each 15-minute increment precipitation columns, with the capacity to store values from 0.00 to 99.99.</w:t>
       </w:r>
     </w:p>
     <w:p>
@@ -3209,7 +3384,16 @@
         <w:t xml:space="preserve">In this format, gaps are still present where there were gaps in the .HSP file.  </w:t>
       </w:r>
       <w:r>
-        <w:t>A follow-up reformatting filled these gaps with zero values.</w:t>
+        <w:t>Step 5</w:t>
+      </w:r>
+      <w:r>
+        <w:t xml:space="preserve"> fill</w:t>
+      </w:r>
+      <w:r>
+        <w:t xml:space="preserve">ed </w:t>
+      </w:r>
+      <w:r>
+        <w:t>these gaps with zero values.</w:t>
       </w:r>
     </w:p>
     <w:p>
@@ -3274,7 +3458,13 @@
     </w:p>
     <w:p>
       <w:r>
-        <w:t>The EST flag was used where rainfall was recorded, but a note indicated that the funnel was plugged.  Generally the EST flag was applied to one month’s worth of data up to the date of the note.  The FAIL flag was used where the note indicated that the chip ran out of data, or where a plugged funnel resulted in obviously missing data.  It was usually possible to precisely note the exact span where a chip failed to record data.  The UNK flag was applied where data compared to NOAA Olympia data (step 6) were determined to be highly questionable.  For UNK the best guess as to the data issue was recorded in the Note field.</w:t>
+        <w:t>The EST flag was used where rainfall was recorded, but a note indicated that the funnel was plugged.  Generally the EST flag was applied to one month’s worth of data up to the date of the note.  The FAIL flag was used where the note indicated that the chip ran out of data, or where a plugged funnel resulted in obviously missing data.  It was usually possible to precisely note the exact span where a chip failed to record data.  The UNK flag was applied where data compared to NOAA Olympia data (step 6) were determined to be highly questionable.  For UNK the best guess as to the issue</w:t>
+      </w:r>
+      <w:r>
+        <w:t xml:space="preserve"> with the data</w:t>
+      </w:r>
+      <w:r>
+        <w:t xml:space="preserve"> was recorded in the Note field.</w:t>
       </w:r>
     </w:p>
     <w:p>
@@ -3304,10 +3494,31 @@
     </w:p>
     <w:p>
       <w:r>
-        <w:t>To facilitate comparisons between stations, the data were grouped from 15 minute data into daily data.  The total precipitation for each day was calculated, as well as the maximum flag on the data.  The maximum flag was determined by UNK &lt; EST &lt; FAIL</w:t>
-      </w:r>
-      <w:r>
-        <w:t xml:space="preserve"> (EST &lt; FAIL in the initial iteration)</w:t>
+        <w:t>To facilitate comparisons between stations, the data were grouped from 15 minute data into daily data.  The total precipitation for each day was calculated</w:t>
+      </w:r>
+      <w:r>
+        <w:t xml:space="preserve"> by summing each of the 15 minute increments.</w:t>
+      </w:r>
+      <w:r>
+        <w:t xml:space="preserve"> </w:t>
+      </w:r>
+      <w:r>
+        <w:t>T</w:t>
+      </w:r>
+      <w:r>
+        <w:t>he maximum flag on the data</w:t>
+      </w:r>
+      <w:r>
+        <w:t xml:space="preserve"> was also calculated</w:t>
+      </w:r>
+      <w:r>
+        <w:t>.  The maximum flag was determined by UNK &lt; EST &lt; FAIL</w:t>
+      </w:r>
+      <w:r>
+        <w:t>.  In the initial iteration, UNK was not included; just</w:t>
+      </w:r>
+      <w:r>
+        <w:t xml:space="preserve"> EST &lt; FAIL</w:t>
       </w:r>
       <w:r>
         <w:t>.</w:t>
@@ -3336,8 +3547,31 @@
       </w:r>
     </w:p>
     <w:p>
-      <w:r>
-        <w:t>In the first iteration, observations with a high Cook’s number (a combined measure of how far the actual value is from the predicted value, and how much impact the observation has on the overall model) were recorded.  This lead to re-examining the data and the possible application of UNK flags or corrections of errors in the .HSP files.</w:t>
+      <w:pPr>
+        <w:pStyle w:val="Code"/>
+      </w:pPr>
+      <w:r>
+        <w:t>l</w:t>
+      </w:r>
+      <w:r>
+        <w:t>inear.regression.model &lt;- lm(</w:t>
+      </w:r>
+      <w:r>
+        <w:t>t</w:t>
+      </w:r>
+      <w:r>
+        <w:t>hurston.station$daily.precip ~ NOAA.station$daily.precip)</w:t>
+      </w:r>
+    </w:p>
+    <w:p>
+      <w:r>
+        <w:t>In the first iteration, observations with a high Cook’s number (a combined measure of how far the actual value is from the predicted value, and how much impact the observation has on the overall</w:t>
+      </w:r>
+      <w:r>
+        <w:t xml:space="preserve"> model) were recorded.  This le</w:t>
+      </w:r>
+      <w:r>
+        <w:t>d to re-examining the data and the possible application of UNK flags or corrections of errors in the .HSP files.</w:t>
       </w:r>
     </w:p>
     <w:p>
@@ -3366,6 +3600,7 @@
         <w:pStyle w:val="FigureHeader"/>
       </w:pPr>
       <w:r>
+        <w:lastRenderedPageBreak/>
         <w:t>Table 2: Correlations with NOAA Olympia</w:t>
       </w:r>
     </w:p>
@@ -6674,7 +6909,6 @@
     <w:p/>
     <w:p>
       <w:r>
-        <w:lastRenderedPageBreak/>
         <w:t>The greater the adjusted R</w:t>
       </w:r>
       <w:r>
@@ -6684,7 +6918,13 @@
         <w:t>2</w:t>
       </w:r>
       <w:r>
-        <w:t>, the better the fit between NOAA Olympia and the station in question.  The stations in gray have a high percentage of flagged data, indicating poorer data quality at these stations.  Interestingly, poor data quality only loosely correlates with adjusted R</w:t>
+        <w:t>, the better the fit between NOAA Olympia and the station in question.  The stations in gray have a high percentage of flagged data, indicating poorer data quality at these stations.  Interestingly, poor data quality only loosely correlates with</w:t>
+      </w:r>
+      <w:r>
+        <w:t xml:space="preserve"> poor</w:t>
+      </w:r>
+      <w:r>
+        <w:t xml:space="preserve"> adjusted R</w:t>
       </w:r>
       <w:r>
         <w:rPr>
@@ -6734,7 +6974,15 @@
         <w:t>).</w:t>
       </w:r>
       <w:r>
-        <w:t xml:space="preserve">  Other sites can be used in analysis with greater confidence, but should still be considered somewhat suspect (PBL2, PSC1, PWL3</w:t>
+        <w:t xml:space="preserve">  Other </w:t>
+      </w:r>
+      <w:r>
+        <w:t>sites can be used in analyse</w:t>
+      </w:r>
+      <w:bookmarkStart w:id="0" w:name="_GoBack"/>
+      <w:bookmarkEnd w:id="0"/>
+      <w:r>
+        <w:t>s with greater confidence, but should still be considered somewhat suspect (PBL2, PSC1, PWL3</w:t>
       </w:r>
       <w:r>
         <w:t>, PSL1</w:t>
@@ -6774,8 +7022,6 @@
       <w:r>
         <w:t xml:space="preserve"> both NOAA Olympia data and data from the higher-quality Thurston County sites.  </w:t>
       </w:r>
-      <w:bookmarkStart w:id="0" w:name="_GoBack"/>
-      <w:bookmarkEnd w:id="0"/>
     </w:p>
     <w:p/>
     <w:p/>
@@ -20245,7 +20491,7 @@
       <w:rPr>
         <w:noProof/>
       </w:rPr>
-      <w:t>12</w:t>
+      <w:t>8</w:t>
     </w:r>
     <w:r>
       <w:rPr>
@@ -22609,7 +22855,7 @@
 </file>
 
 <file path=customXml/itemProps1.xml><?xml version="1.0" encoding="utf-8"?>
-<ds:datastoreItem xmlns:ds="http://schemas.openxmlformats.org/officeDocument/2006/customXml" ds:itemID="{996C6F9A-CA5D-4681-A81A-6E91961BEB97}">
+<ds:datastoreItem xmlns:ds="http://schemas.openxmlformats.org/officeDocument/2006/customXml" ds:itemID="{1274B25D-077E-4D4E-95BC-1AEB891C6EDB}">
   <ds:schemaRefs>
     <ds:schemaRef ds:uri="http://schemas.openxmlformats.org/officeDocument/2006/bibliography"/>
   </ds:schemaRefs>

</xml_diff>

<commit_message>
added DAT files for PDE1 and PDE2, plus scripts to parse.  Modified overall flow to incorporate new data.  Fixed an error with he parseHSPdir script that pulled data from, and saved data to, the wrong directory.
</commit_message>
<xml_diff>
--- a/Thurston County Water Resources Technical Memorandum #6.docx
+++ b/Thurston County Water Resources Technical Memorandum #6.docx
@@ -152,7 +152,15 @@
         <w:t xml:space="preserve"> for</w:t>
       </w:r>
       <w:r>
-        <w:t xml:space="preserve"> import into the new GData database.  Additionally, perform </w:t>
+        <w:t xml:space="preserve"> import into the new </w:t>
+      </w:r>
+      <w:proofErr w:type="spellStart"/>
+      <w:r>
+        <w:t>GData</w:t>
+      </w:r>
+      <w:proofErr w:type="spellEnd"/>
+      <w:r>
+        <w:t xml:space="preserve"> database.  Additionally, perform </w:t>
       </w:r>
       <w:r>
         <w:t>quality assurance/quality control</w:t>
@@ -1539,7 +1547,23 @@
                 <w:rFonts w:ascii="Calibri" w:eastAsia="Times New Roman" w:hAnsi="Calibri" w:cs="Times New Roman"/>
                 <w:color w:val="000000"/>
               </w:rPr>
-              <w:t>Percival Creek, Bldg 4</w:t>
+              <w:t xml:space="preserve">Percival Creek, </w:t>
+            </w:r>
+            <w:proofErr w:type="spellStart"/>
+            <w:r>
+              <w:rPr>
+                <w:rFonts w:ascii="Calibri" w:eastAsia="Times New Roman" w:hAnsi="Calibri" w:cs="Times New Roman"/>
+                <w:color w:val="000000"/>
+              </w:rPr>
+              <w:t>Bldg</w:t>
+            </w:r>
+            <w:proofErr w:type="spellEnd"/>
+            <w:r>
+              <w:rPr>
+                <w:rFonts w:ascii="Calibri" w:eastAsia="Times New Roman" w:hAnsi="Calibri" w:cs="Times New Roman"/>
+                <w:color w:val="000000"/>
+              </w:rPr>
+              <w:t xml:space="preserve"> 4</w:t>
             </w:r>
           </w:p>
         </w:tc>
@@ -2534,8 +2558,13 @@
       <w:r>
         <w:t>(</w:t>
       </w:r>
-      <w:r>
-        <w:t>RStudio 1.0.44</w:t>
+      <w:proofErr w:type="spellStart"/>
+      <w:r>
+        <w:t>RStudio</w:t>
+      </w:r>
+      <w:proofErr w:type="spellEnd"/>
+      <w:r>
+        <w:t xml:space="preserve"> 1.0.44</w:t>
       </w:r>
       <w:r>
         <w:t>,</w:t>
@@ -2544,7 +2573,31 @@
         <w:t xml:space="preserve"> </w:t>
       </w:r>
       <w:r>
-        <w:t>plus packages broom, cowplot, dplyr, ggplot2, readr, tools, and reshape2</w:t>
+        <w:t xml:space="preserve">plus packages broom, </w:t>
+      </w:r>
+      <w:proofErr w:type="spellStart"/>
+      <w:r>
+        <w:t>cowplot</w:t>
+      </w:r>
+      <w:proofErr w:type="spellEnd"/>
+      <w:r>
+        <w:t xml:space="preserve">, </w:t>
+      </w:r>
+      <w:proofErr w:type="spellStart"/>
+      <w:r>
+        <w:t>dplyr</w:t>
+      </w:r>
+      <w:proofErr w:type="spellEnd"/>
+      <w:r>
+        <w:t xml:space="preserve">, ggplot2, </w:t>
+      </w:r>
+      <w:proofErr w:type="spellStart"/>
+      <w:r>
+        <w:t>readr</w:t>
+      </w:r>
+      <w:proofErr w:type="spellEnd"/>
+      <w:r>
+        <w:t>, tools, and reshape2</w:t>
       </w:r>
       <w:r>
         <w:t>);</w:t>
@@ -3550,17 +3603,40 @@
       <w:pPr>
         <w:pStyle w:val="Code"/>
       </w:pPr>
+      <w:proofErr w:type="spellStart"/>
       <w:r>
         <w:t>l</w:t>
       </w:r>
       <w:r>
-        <w:t>inear.regression.model &lt;- lm(</w:t>
-      </w:r>
+        <w:t>inear.regression.model</w:t>
+      </w:r>
+      <w:proofErr w:type="spellEnd"/>
+      <w:r>
+        <w:t xml:space="preserve"> &lt;- </w:t>
+      </w:r>
+      <w:proofErr w:type="gramStart"/>
+      <w:r>
+        <w:t>lm(</w:t>
+      </w:r>
+      <w:proofErr w:type="spellStart"/>
+      <w:proofErr w:type="gramEnd"/>
       <w:r>
         <w:t>t</w:t>
       </w:r>
       <w:r>
-        <w:t>hurston.station$daily.precip ~ NOAA.station$daily.precip)</w:t>
+        <w:t>hurston.station$daily.precip</w:t>
+      </w:r>
+      <w:proofErr w:type="spellEnd"/>
+      <w:r>
+        <w:t xml:space="preserve"> ~ </w:t>
+      </w:r>
+      <w:proofErr w:type="spellStart"/>
+      <w:r>
+        <w:t>NOAA.station$daily.precip</w:t>
+      </w:r>
+      <w:proofErr w:type="spellEnd"/>
+      <w:r>
+        <w:t>)</w:t>
       </w:r>
     </w:p>
     <w:p>
@@ -3592,7 +3668,12 @@
     </w:p>
     <w:p>
       <w:r>
-        <w:t>The precipitation data collected between 1988 and 2000 are of varying quality.  Reviewing some key statistics of the correlations with the NOAA Olympia site throws this into sharp relief.</w:t>
+        <w:t>The precipitation data collected between 1988 and 2000 are of varying quality.  Reviewing some key statist</w:t>
+      </w:r>
+      <w:bookmarkStart w:id="0" w:name="_GoBack"/>
+      <w:bookmarkEnd w:id="0"/>
+      <w:r>
+        <w:t>ics of the correlations with the NOAA Olympia site throws this into sharp relief.</w:t>
       </w:r>
     </w:p>
     <w:p>
@@ -6933,7 +7014,15 @@
         <w:t>2</w:t>
       </w:r>
       <w:r>
-        <w:t>; some sites with poor data quality fit well with NOAA Olympia, others didn’t fit as well.  Every site with greater than 90% unflagged data had an R</w:t>
+        <w:t xml:space="preserve">; some sites with poor data quality fit well with NOAA Olympia, others didn’t fit as well.  Every site with greater than 90% </w:t>
+      </w:r>
+      <w:proofErr w:type="spellStart"/>
+      <w:r>
+        <w:t>unflagged</w:t>
+      </w:r>
+      <w:proofErr w:type="spellEnd"/>
+      <w:r>
+        <w:t xml:space="preserve"> data had an R</w:t>
       </w:r>
       <w:r>
         <w:rPr>
@@ -6979,8 +7068,6 @@
       <w:r>
         <w:t>sites can be used in analyse</w:t>
       </w:r>
-      <w:bookmarkStart w:id="0" w:name="_GoBack"/>
-      <w:bookmarkEnd w:id="0"/>
       <w:r>
         <w:t>s with greater confidence, but should still be considered somewhat suspect (PBL2, PSC1, PWL3</w:t>
       </w:r>
@@ -8318,7 +8405,23 @@
                 <w:rFonts w:ascii="Calibri" w:eastAsia="Times New Roman" w:hAnsi="Calibri" w:cs="Times New Roman"/>
                 <w:color w:val="000000"/>
               </w:rPr>
-              <w:t>See line 1,164 in PBL2.HSP.  Issue with file format converstion; may be able to pull data from original files.</w:t>
+              <w:t xml:space="preserve">See line 1,164 in PBL2.HSP.  Issue with file format </w:t>
+            </w:r>
+            <w:proofErr w:type="spellStart"/>
+            <w:r>
+              <w:rPr>
+                <w:rFonts w:ascii="Calibri" w:eastAsia="Times New Roman" w:hAnsi="Calibri" w:cs="Times New Roman"/>
+                <w:color w:val="000000"/>
+              </w:rPr>
+              <w:t>converstion</w:t>
+            </w:r>
+            <w:proofErr w:type="spellEnd"/>
+            <w:r>
+              <w:rPr>
+                <w:rFonts w:ascii="Calibri" w:eastAsia="Times New Roman" w:hAnsi="Calibri" w:cs="Times New Roman"/>
+                <w:color w:val="000000"/>
+              </w:rPr>
+              <w:t>; may be able to pull data from original files.</w:t>
             </w:r>
           </w:p>
         </w:tc>
@@ -8783,7 +8886,23 @@
                 <w:rFonts w:ascii="Calibri" w:eastAsia="Times New Roman" w:hAnsi="Calibri" w:cs="Times New Roman"/>
                 <w:color w:val="000000"/>
               </w:rPr>
-              <w:t>See line 1,730 in PBL2.HSP.  Datapod date errors; data highly questionable per note in file.</w:t>
+              <w:t xml:space="preserve">See line 1,730 in PBL2.HSP.  </w:t>
+            </w:r>
+            <w:proofErr w:type="spellStart"/>
+            <w:r>
+              <w:rPr>
+                <w:rFonts w:ascii="Calibri" w:eastAsia="Times New Roman" w:hAnsi="Calibri" w:cs="Times New Roman"/>
+                <w:color w:val="000000"/>
+              </w:rPr>
+              <w:t>Datapod</w:t>
+            </w:r>
+            <w:proofErr w:type="spellEnd"/>
+            <w:r>
+              <w:rPr>
+                <w:rFonts w:ascii="Calibri" w:eastAsia="Times New Roman" w:hAnsi="Calibri" w:cs="Times New Roman"/>
+                <w:color w:val="000000"/>
+              </w:rPr>
+              <w:t xml:space="preserve"> date errors; data highly questionable per note in file.</w:t>
             </w:r>
           </w:p>
         </w:tc>
@@ -12969,7 +13088,23 @@
                 <w:rFonts w:ascii="Calibri" w:eastAsia="Times New Roman" w:hAnsi="Calibri" w:cs="Times New Roman"/>
                 <w:color w:val="000000"/>
               </w:rPr>
-              <w:t>See line 3,233 in PGC1.HSP.  Ice in tipping bucket; unsure of the impact on precip values.</w:t>
+              <w:t xml:space="preserve">See line 3,233 in PGC1.HSP.  Ice in tipping bucket; unsure of the impact on </w:t>
+            </w:r>
+            <w:proofErr w:type="spellStart"/>
+            <w:r>
+              <w:rPr>
+                <w:rFonts w:ascii="Calibri" w:eastAsia="Times New Roman" w:hAnsi="Calibri" w:cs="Times New Roman"/>
+                <w:color w:val="000000"/>
+              </w:rPr>
+              <w:t>precip</w:t>
+            </w:r>
+            <w:proofErr w:type="spellEnd"/>
+            <w:r>
+              <w:rPr>
+                <w:rFonts w:ascii="Calibri" w:eastAsia="Times New Roman" w:hAnsi="Calibri" w:cs="Times New Roman"/>
+                <w:color w:val="000000"/>
+              </w:rPr>
+              <w:t xml:space="preserve"> values.</w:t>
             </w:r>
           </w:p>
         </w:tc>
@@ -13899,7 +14034,23 @@
                 <w:rFonts w:ascii="Calibri" w:eastAsia="Times New Roman" w:hAnsi="Calibri" w:cs="Times New Roman"/>
                 <w:color w:val="000000"/>
               </w:rPr>
-              <w:t>See line 4,599 in PPE1.HSP.  Datapod died &amp; replaced.</w:t>
+              <w:t xml:space="preserve">See line 4,599 in PPE1.HSP.  </w:t>
+            </w:r>
+            <w:proofErr w:type="spellStart"/>
+            <w:r>
+              <w:rPr>
+                <w:rFonts w:ascii="Calibri" w:eastAsia="Times New Roman" w:hAnsi="Calibri" w:cs="Times New Roman"/>
+                <w:color w:val="000000"/>
+              </w:rPr>
+              <w:t>Datapod</w:t>
+            </w:r>
+            <w:proofErr w:type="spellEnd"/>
+            <w:r>
+              <w:rPr>
+                <w:rFonts w:ascii="Calibri" w:eastAsia="Times New Roman" w:hAnsi="Calibri" w:cs="Times New Roman"/>
+                <w:color w:val="000000"/>
+              </w:rPr>
+              <w:t xml:space="preserve"> died &amp; replaced.</w:t>
             </w:r>
           </w:p>
         </w:tc>
@@ -14520,7 +14671,23 @@
                 <w:rFonts w:ascii="Calibri" w:eastAsia="Times New Roman" w:hAnsi="Calibri" w:cs="Times New Roman"/>
                 <w:color w:val="000000"/>
               </w:rPr>
-              <w:t>See line 1,741 in PSC1.HSP.  Chip ran out of space; total rainall between 1996-11-22 &amp; end = 26.25 inches.</w:t>
+              <w:t xml:space="preserve">See line 1,741 in PSC1.HSP.  Chip ran out of space; total </w:t>
+            </w:r>
+            <w:proofErr w:type="spellStart"/>
+            <w:r>
+              <w:rPr>
+                <w:rFonts w:ascii="Calibri" w:eastAsia="Times New Roman" w:hAnsi="Calibri" w:cs="Times New Roman"/>
+                <w:color w:val="000000"/>
+              </w:rPr>
+              <w:t>rainall</w:t>
+            </w:r>
+            <w:proofErr w:type="spellEnd"/>
+            <w:r>
+              <w:rPr>
+                <w:rFonts w:ascii="Calibri" w:eastAsia="Times New Roman" w:hAnsi="Calibri" w:cs="Times New Roman"/>
+                <w:color w:val="000000"/>
+              </w:rPr>
+              <w:t xml:space="preserve"> between 1996-11-22 &amp; end = 26.25 inches.</w:t>
             </w:r>
           </w:p>
         </w:tc>
@@ -15295,7 +15462,23 @@
                 <w:rFonts w:ascii="Calibri" w:eastAsia="Times New Roman" w:hAnsi="Calibri" w:cs="Times New Roman"/>
                 <w:color w:val="000000"/>
               </w:rPr>
-              <w:t>See lines 1,941 and 1,966 (original; 1,942 revised) in PSL1.HSP.  Deleted 25 rows of questionable data - datapod battery died.</w:t>
+              <w:t xml:space="preserve">See lines 1,941 and 1,966 (original; 1,942 revised) in PSL1.HSP.  Deleted 25 rows of questionable data - </w:t>
+            </w:r>
+            <w:proofErr w:type="spellStart"/>
+            <w:r>
+              <w:rPr>
+                <w:rFonts w:ascii="Calibri" w:eastAsia="Times New Roman" w:hAnsi="Calibri" w:cs="Times New Roman"/>
+                <w:color w:val="000000"/>
+              </w:rPr>
+              <w:t>datapod</w:t>
+            </w:r>
+            <w:proofErr w:type="spellEnd"/>
+            <w:r>
+              <w:rPr>
+                <w:rFonts w:ascii="Calibri" w:eastAsia="Times New Roman" w:hAnsi="Calibri" w:cs="Times New Roman"/>
+                <w:color w:val="000000"/>
+              </w:rPr>
+              <w:t xml:space="preserve"> battery died.</w:t>
             </w:r>
           </w:p>
         </w:tc>
@@ -17155,7 +17338,23 @@
                 <w:rFonts w:ascii="Calibri" w:eastAsia="Times New Roman" w:hAnsi="Calibri" w:cs="Times New Roman"/>
                 <w:color w:val="000000"/>
               </w:rPr>
-              <w:t>See line 5,779 in PWL1.HSP.  Funnel clogged.  Note says data not usable; datespan not certain.  Begin is 1 month before field visit.</w:t>
+              <w:t xml:space="preserve">See line 5,779 in PWL1.HSP.  Funnel clogged.  Note says data not usable; </w:t>
+            </w:r>
+            <w:proofErr w:type="spellStart"/>
+            <w:r>
+              <w:rPr>
+                <w:rFonts w:ascii="Calibri" w:eastAsia="Times New Roman" w:hAnsi="Calibri" w:cs="Times New Roman"/>
+                <w:color w:val="000000"/>
+              </w:rPr>
+              <w:t>datespan</w:t>
+            </w:r>
+            <w:proofErr w:type="spellEnd"/>
+            <w:r>
+              <w:rPr>
+                <w:rFonts w:ascii="Calibri" w:eastAsia="Times New Roman" w:hAnsi="Calibri" w:cs="Times New Roman"/>
+                <w:color w:val="000000"/>
+              </w:rPr>
+              <w:t xml:space="preserve"> not certain.  Begin is 1 month before field visit.</w:t>
             </w:r>
           </w:p>
         </w:tc>
@@ -19636,7 +19835,23 @@
                 <w:rFonts w:ascii="Calibri" w:eastAsia="Times New Roman" w:hAnsi="Calibri" w:cs="Times New Roman"/>
                 <w:color w:val="000000"/>
               </w:rPr>
-              <w:t>No data or note in HSP file for a couple of days, despite significant rainfall at comparable sites (NOAA, PEA1, PPE1).  Plugged? Same as PWL1.</w:t>
+              <w:t xml:space="preserve">No data or note in HSP file for a couple of days, despite significant rainfall at comparable sites (NOAA, PEA1, </w:t>
+            </w:r>
+            <w:proofErr w:type="gramStart"/>
+            <w:r>
+              <w:rPr>
+                <w:rFonts w:ascii="Calibri" w:eastAsia="Times New Roman" w:hAnsi="Calibri" w:cs="Times New Roman"/>
+                <w:color w:val="000000"/>
+              </w:rPr>
+              <w:t>PPE1</w:t>
+            </w:r>
+            <w:proofErr w:type="gramEnd"/>
+            <w:r>
+              <w:rPr>
+                <w:rFonts w:ascii="Calibri" w:eastAsia="Times New Roman" w:hAnsi="Calibri" w:cs="Times New Roman"/>
+                <w:color w:val="000000"/>
+              </w:rPr>
+              <w:t>).  Plugged? Same as PWL1.</w:t>
             </w:r>
           </w:p>
         </w:tc>
@@ -19791,7 +20006,23 @@
                 <w:rFonts w:ascii="Calibri" w:eastAsia="Times New Roman" w:hAnsi="Calibri" w:cs="Times New Roman"/>
                 <w:color w:val="000000"/>
               </w:rPr>
-              <w:t>No data or note in HSP file for a couple of days, despite significant rainfall at comparable sites (NOAA, PEA1, PPE1).  Plugged?</w:t>
+              <w:t xml:space="preserve">No data or note in HSP file for a couple of days, despite significant rainfall at comparable sites (NOAA, PEA1, </w:t>
+            </w:r>
+            <w:proofErr w:type="gramStart"/>
+            <w:r>
+              <w:rPr>
+                <w:rFonts w:ascii="Calibri" w:eastAsia="Times New Roman" w:hAnsi="Calibri" w:cs="Times New Roman"/>
+                <w:color w:val="000000"/>
+              </w:rPr>
+              <w:t>PPE1</w:t>
+            </w:r>
+            <w:proofErr w:type="gramEnd"/>
+            <w:r>
+              <w:rPr>
+                <w:rFonts w:ascii="Calibri" w:eastAsia="Times New Roman" w:hAnsi="Calibri" w:cs="Times New Roman"/>
+                <w:color w:val="000000"/>
+              </w:rPr>
+              <w:t>).  Plugged?</w:t>
             </w:r>
           </w:p>
         </w:tc>
@@ -20101,7 +20332,23 @@
                 <w:rFonts w:ascii="Calibri" w:eastAsia="Times New Roman" w:hAnsi="Calibri" w:cs="Times New Roman"/>
                 <w:color w:val="000000"/>
               </w:rPr>
-              <w:t>No data or note in HSP file for a couple of days, despite significant rainfall at comparable sites (NOAA, PEA1, PPE1).  Plugged?  Same as PDW1.</w:t>
+              <w:t xml:space="preserve">No data or note in HSP file for a couple of days, despite significant rainfall at comparable sites (NOAA, PEA1, </w:t>
+            </w:r>
+            <w:proofErr w:type="gramStart"/>
+            <w:r>
+              <w:rPr>
+                <w:rFonts w:ascii="Calibri" w:eastAsia="Times New Roman" w:hAnsi="Calibri" w:cs="Times New Roman"/>
+                <w:color w:val="000000"/>
+              </w:rPr>
+              <w:t>PPE1</w:t>
+            </w:r>
+            <w:proofErr w:type="gramEnd"/>
+            <w:r>
+              <w:rPr>
+                <w:rFonts w:ascii="Calibri" w:eastAsia="Times New Roman" w:hAnsi="Calibri" w:cs="Times New Roman"/>
+                <w:color w:val="000000"/>
+              </w:rPr>
+              <w:t>).  Plugged?  Same as PDW1.</w:t>
             </w:r>
           </w:p>
         </w:tc>
@@ -20491,7 +20738,7 @@
       <w:rPr>
         <w:noProof/>
       </w:rPr>
-      <w:t>8</w:t>
+      <w:t>12</w:t>
     </w:r>
     <w:r>
       <w:rPr>
@@ -22855,7 +23102,7 @@
 </file>
 
 <file path=customXml/itemProps1.xml><?xml version="1.0" encoding="utf-8"?>
-<ds:datastoreItem xmlns:ds="http://schemas.openxmlformats.org/officeDocument/2006/customXml" ds:itemID="{1274B25D-077E-4D4E-95BC-1AEB891C6EDB}">
+<ds:datastoreItem xmlns:ds="http://schemas.openxmlformats.org/officeDocument/2006/customXml" ds:itemID="{EEF8BF76-C58D-4BAE-9C79-46934E4245B6}">
   <ds:schemaRefs>
     <ds:schemaRef ds:uri="http://schemas.openxmlformats.org/officeDocument/2006/bibliography"/>
   </ds:schemaRefs>

</xml_diff>

<commit_message>
fixed an offset error in sept/oct 1995 with PGC1.HSP.  Also updated the statistics table in compare-with-NOAA.R.
</commit_message>
<xml_diff>
--- a/Thurston County Water Resources Technical Memorandum #6.docx
+++ b/Thurston County Water Resources Technical Memorandum #6.docx
@@ -94,7 +94,7 @@
         <w:jc w:val="center"/>
       </w:pPr>
       <w:r>
-        <w:t>December 16</w:t>
+        <w:t>December 20</w:t>
       </w:r>
       <w:r>
         <w:t>, 2016</w:t>
@@ -795,7 +795,7 @@
                 <w:rFonts w:ascii="Calibri" w:eastAsia="Times New Roman" w:hAnsi="Calibri" w:cs="Times New Roman"/>
                 <w:color w:val="000000"/>
               </w:rPr>
-              <w:t>1994-09-09</w:t>
+              <w:t>1993-01-01</w:t>
             </w:r>
           </w:p>
         </w:tc>
@@ -950,7 +950,7 @@
                 <w:rFonts w:ascii="Calibri" w:eastAsia="Times New Roman" w:hAnsi="Calibri" w:cs="Times New Roman"/>
                 <w:color w:val="000000"/>
               </w:rPr>
-              <w:t>1992-01-13</w:t>
+              <w:t>1992-01-01</w:t>
             </w:r>
           </w:p>
         </w:tc>
@@ -2432,7 +2432,7 @@
         <w:t xml:space="preserve">The data collected from each of these sites was over varying spans of time and of varying quality.  </w:t>
       </w:r>
       <w:r>
-        <w:t>Two</w:t>
+        <w:t>One</w:t>
       </w:r>
       <w:r>
         <w:t xml:space="preserve"> site</w:t>
@@ -2441,13 +2441,16 @@
         <w:t>s</w:t>
       </w:r>
       <w:r>
-        <w:t xml:space="preserve"> (PEB1</w:t>
-      </w:r>
-      <w:r>
-        <w:t xml:space="preserve"> and PDE1</w:t>
-      </w:r>
-      <w:r>
-        <w:t>) should be discarded from further study.  An additional two sites (</w:t>
+        <w:t xml:space="preserve"> (PEB1) should be discarded from f</w:t>
+      </w:r>
+      <w:r>
+        <w:t>urther study.  An additional three</w:t>
+      </w:r>
+      <w:r>
+        <w:t xml:space="preserve"> sites (</w:t>
+      </w:r>
+      <w:r>
+        <w:t xml:space="preserve">PDE1, </w:t>
       </w:r>
       <w:r>
         <w:t>PDE2 and PWL3</w:t>
@@ -2466,15 +2469,16 @@
       </w:r>
     </w:p>
     <w:p>
+      <w:bookmarkStart w:id="0" w:name="_GoBack"/>
       <w:r>
         <w:rPr>
           <w:noProof/>
         </w:rPr>
         <w:drawing>
           <wp:inline distT="0" distB="0" distL="0" distR="0">
-            <wp:extent cx="5934075" cy="3810000"/>
-            <wp:effectExtent l="0" t="0" r="9525" b="0"/>
-            <wp:docPr id="5" name="Picture 5" descr="C:\Users\kalen\projects\2016-11-22 Parse Archived Precip Data\results\Rainfall Data Integrity.png"/>
+            <wp:extent cx="5943600" cy="3817620"/>
+            <wp:effectExtent l="0" t="0" r="0" b="0"/>
+            <wp:docPr id="1" name="Picture 1"/>
             <wp:cNvGraphicFramePr>
               <a:graphicFrameLocks xmlns:a="http://schemas.openxmlformats.org/drawingml/2006/main" noChangeAspect="1"/>
             </wp:cNvGraphicFramePr>
@@ -2482,10 +2486,8 @@
               <a:graphicData uri="http://schemas.openxmlformats.org/drawingml/2006/picture">
                 <pic:pic xmlns:pic="http://schemas.openxmlformats.org/drawingml/2006/picture">
                   <pic:nvPicPr>
-                    <pic:cNvPr id="0" name="Picture 2" descr="C:\Users\kalen\projects\2016-11-22 Parse Archived Precip Data\results\Rainfall Data Integrity.png"/>
-                    <pic:cNvPicPr>
-                      <a:picLocks noChangeAspect="1" noChangeArrowheads="1"/>
-                    </pic:cNvPicPr>
+                    <pic:cNvPr id="1" name="Rainfall Data Integrity.png"/>
+                    <pic:cNvPicPr/>
                   </pic:nvPicPr>
                   <pic:blipFill>
                     <a:blip r:embed="rId9" cstate="print">
@@ -2495,23 +2497,18 @@
                         </a:ext>
                       </a:extLst>
                     </a:blip>
-                    <a:srcRect/>
                     <a:stretch>
                       <a:fillRect/>
                     </a:stretch>
                   </pic:blipFill>
-                  <pic:spPr bwMode="auto">
+                  <pic:spPr>
                     <a:xfrm>
                       <a:off x="0" y="0"/>
-                      <a:ext cx="5934075" cy="3810000"/>
+                      <a:ext cx="5943600" cy="3817620"/>
                     </a:xfrm>
                     <a:prstGeom prst="rect">
                       <a:avLst/>
                     </a:prstGeom>
-                    <a:noFill/>
-                    <a:ln>
-                      <a:noFill/>
-                    </a:ln>
                   </pic:spPr>
                 </pic:pic>
               </a:graphicData>
@@ -2519,6 +2516,7 @@
           </wp:inline>
         </w:drawing>
       </w:r>
+      <w:bookmarkEnd w:id="0"/>
     </w:p>
     <w:p>
       <w:pPr>
@@ -3668,12 +3666,7 @@
     </w:p>
     <w:p>
       <w:r>
-        <w:t>The precipitation data collected between 1988 and 2000 are of varying quality.  Reviewing some key statist</w:t>
-      </w:r>
-      <w:bookmarkStart w:id="0" w:name="_GoBack"/>
-      <w:bookmarkEnd w:id="0"/>
-      <w:r>
-        <w:t>ics of the correlations with the NOAA Olympia site throws this into sharp relief.</w:t>
+        <w:t>The precipitation data collected between 1988 and 2000 are of varying quality.  Reviewing some key statistics of the correlations with the NOAA Olympia site throws this into sharp relief.</w:t>
       </w:r>
     </w:p>
     <w:p>
@@ -23102,7 +23095,7 @@
 </file>
 
 <file path=customXml/itemProps1.xml><?xml version="1.0" encoding="utf-8"?>
-<ds:datastoreItem xmlns:ds="http://schemas.openxmlformats.org/officeDocument/2006/customXml" ds:itemID="{EEF8BF76-C58D-4BAE-9C79-46934E4245B6}">
+<ds:datastoreItem xmlns:ds="http://schemas.openxmlformats.org/officeDocument/2006/customXml" ds:itemID="{6997BBF0-BE0D-4154-8583-4EB66E4B59FC}">
   <ds:schemaRefs>
     <ds:schemaRef ds:uri="http://schemas.openxmlformats.org/officeDocument/2006/bibliography"/>
   </ds:schemaRefs>

</xml_diff>

<commit_message>
new approach for files with offset dates.  wrote code into create-filled-function script to read a .csv and adjust the filled & daily values, instead of directly modifying the .HSP files.  Also reverted PGC1 to earlier value.
</commit_message>
<xml_diff>
--- a/Thurston County Water Resources Technical Memorandum #6.docx
+++ b/Thurston County Water Resources Technical Memorandum #6.docx
@@ -82,6 +82,35 @@
       <w:r>
         <w:t>Thurston County, Washington</w:t>
       </w:r>
+    </w:p>
+    <w:p>
+      <w:pPr>
+        <w:spacing w:after="0" w:line="240" w:lineRule="auto"/>
+        <w:jc w:val="center"/>
+      </w:pPr>
+      <w:r>
+        <w:t xml:space="preserve">DOI </w:t>
+      </w:r>
+      <w:hyperlink r:id="rId8" w:history="1">
+        <w:r>
+          <w:rPr>
+            <w:rStyle w:val="Hyperlink"/>
+          </w:rPr>
+          <w:t>10.5281/</w:t>
+        </w:r>
+        <w:r>
+          <w:rPr>
+            <w:rStyle w:val="Hyperlink"/>
+          </w:rPr>
+          <w:t>z</w:t>
+        </w:r>
+        <w:r>
+          <w:rPr>
+            <w:rStyle w:val="Hyperlink"/>
+          </w:rPr>
+          <w:t>enodo.210007</w:t>
+        </w:r>
+      </w:hyperlink>
     </w:p>
     <w:p>
       <w:pPr>
@@ -2393,7 +2422,7 @@
                     <pic:cNvPicPr/>
                   </pic:nvPicPr>
                   <pic:blipFill rotWithShape="1">
-                    <a:blip r:embed="rId8" cstate="print">
+                    <a:blip r:embed="rId9" cstate="print">
                       <a:extLst>
                         <a:ext uri="{28A0092B-C50C-407E-A947-70E740481C1C}">
                           <a14:useLocalDpi xmlns:a14="http://schemas.microsoft.com/office/drawing/2010/main" val="0"/>
@@ -2469,7 +2498,6 @@
       </w:r>
     </w:p>
     <w:p>
-      <w:bookmarkStart w:id="0" w:name="_GoBack"/>
       <w:r>
         <w:rPr>
           <w:noProof/>
@@ -2490,7 +2518,7 @@
                     <pic:cNvPicPr/>
                   </pic:nvPicPr>
                   <pic:blipFill>
-                    <a:blip r:embed="rId9" cstate="print">
+                    <a:blip r:embed="rId10" cstate="print">
                       <a:extLst>
                         <a:ext uri="{28A0092B-C50C-407E-A947-70E740481C1C}">
                           <a14:useLocalDpi xmlns:a14="http://schemas.microsoft.com/office/drawing/2010/main" val="0"/>
@@ -2516,7 +2544,6 @@
           </wp:inline>
         </w:drawing>
       </w:r>
-      <w:bookmarkEnd w:id="0"/>
     </w:p>
     <w:p>
       <w:pPr>
@@ -2579,24 +2606,55 @@
       </w:r>
       <w:proofErr w:type="spellEnd"/>
       <w:r>
+        <w:t>,</w:t>
+      </w:r>
+      <w:r>
+        <w:t xml:space="preserve"> </w:t>
+      </w:r>
+      <w:proofErr w:type="spellStart"/>
+      <w:r>
+        <w:t>dplyr</w:t>
+      </w:r>
+      <w:proofErr w:type="spellEnd"/>
+      <w:r>
+        <w:t>, ggplot2,</w:t>
+      </w:r>
+      <w:r>
+        <w:t xml:space="preserve"> </w:t>
+      </w:r>
+      <w:proofErr w:type="spellStart"/>
+      <w:r>
+        <w:t>plyr</w:t>
+      </w:r>
+      <w:proofErr w:type="spellEnd"/>
+      <w:r>
+        <w:t>,</w:t>
+      </w:r>
+      <w:r>
+        <w:t xml:space="preserve"> </w:t>
+      </w:r>
+      <w:proofErr w:type="spellStart"/>
+      <w:r>
+        <w:t>readr</w:t>
+      </w:r>
+      <w:proofErr w:type="spellEnd"/>
+      <w:r>
+        <w:t>,</w:t>
+      </w:r>
+      <w:r>
+        <w:t xml:space="preserve"> </w:t>
+      </w:r>
+      <w:r>
+        <w:t>tools, and reshape2</w:t>
+      </w:r>
+      <w:r>
         <w:t xml:space="preserve">, </w:t>
       </w:r>
-      <w:proofErr w:type="spellStart"/>
-      <w:r>
-        <w:t>dplyr</w:t>
-      </w:r>
-      <w:proofErr w:type="spellEnd"/>
-      <w:r>
-        <w:t xml:space="preserve">, ggplot2, </w:t>
-      </w:r>
-      <w:proofErr w:type="spellStart"/>
-      <w:r>
-        <w:t>readr</w:t>
-      </w:r>
-      <w:proofErr w:type="spellEnd"/>
-      <w:r>
-        <w:t>, tools, and reshape2</w:t>
-      </w:r>
+      <w:r>
+        <w:t>zoo</w:t>
+      </w:r>
+      <w:bookmarkStart w:id="0" w:name="_GoBack"/>
+      <w:bookmarkEnd w:id="0"/>
       <w:r>
         <w:t>);</w:t>
       </w:r>
@@ -20659,7 +20717,7 @@
     </w:tbl>
     <w:p/>
     <w:sectPr>
-      <w:footerReference w:type="default" r:id="rId10"/>
+      <w:footerReference w:type="default" r:id="rId11"/>
       <w:pgSz w:w="12240" w:h="15840"/>
       <w:pgMar w:top="1440" w:right="1440" w:bottom="1440" w:left="1440" w:header="720" w:footer="720" w:gutter="0"/>
       <w:cols w:space="720"/>
@@ -20731,7 +20789,7 @@
       <w:rPr>
         <w:noProof/>
       </w:rPr>
-      <w:t>12</w:t>
+      <w:t>4</w:t>
     </w:r>
     <w:r>
       <w:rPr>
@@ -22722,6 +22780,18 @@
       <w:szCs w:val="24"/>
     </w:rPr>
   </w:style>
+  <w:style w:type="character" w:styleId="FollowedHyperlink">
+    <w:name w:val="FollowedHyperlink"/>
+    <w:basedOn w:val="DefaultParagraphFont"/>
+    <w:uiPriority w:val="99"/>
+    <w:semiHidden/>
+    <w:unhideWhenUsed/>
+    <w:rsid w:val="008E7800"/>
+    <w:rPr>
+      <w:color w:val="954F72" w:themeColor="followedHyperlink"/>
+      <w:u w:val="single"/>
+    </w:rPr>
+  </w:style>
 </w:styles>
 </file>
 
@@ -23095,7 +23165,7 @@
 </file>
 
 <file path=customXml/itemProps1.xml><?xml version="1.0" encoding="utf-8"?>
-<ds:datastoreItem xmlns:ds="http://schemas.openxmlformats.org/officeDocument/2006/customXml" ds:itemID="{6997BBF0-BE0D-4154-8583-4EB66E4B59FC}">
+<ds:datastoreItem xmlns:ds="http://schemas.openxmlformats.org/officeDocument/2006/customXml" ds:itemID="{8FBA768C-3863-45E4-82F4-F68B375F7489}">
   <ds:schemaRefs>
     <ds:schemaRef ds:uri="http://schemas.openxmlformats.org/officeDocument/2006/bibliography"/>
   </ds:schemaRefs>

</xml_diff>

<commit_message>
found that .DAT files that span the end of the year didn't properly roll over years - i.e., if the first record was 1993-12-01, the last would be something like 1993-01-05, instead of 1994-01-05.  Fixed that issue in the DAT files.  .HSP files seem unaffected.
</commit_message>
<xml_diff>
--- a/Thurston County Water Resources Technical Memorandum #6.docx
+++ b/Thurston County Water Resources Technical Memorandum #6.docx
@@ -2645,16 +2645,19 @@
         <w:t xml:space="preserve"> </w:t>
       </w:r>
       <w:r>
-        <w:t>tools, and reshape2</w:t>
+        <w:t xml:space="preserve">tools, </w:t>
+      </w:r>
+      <w:r>
+        <w:t>reshape2</w:t>
       </w:r>
       <w:r>
         <w:t xml:space="preserve">, </w:t>
       </w:r>
+      <w:proofErr w:type="gramStart"/>
       <w:r>
         <w:t>zoo</w:t>
       </w:r>
-      <w:bookmarkStart w:id="0" w:name="_GoBack"/>
-      <w:bookmarkEnd w:id="0"/>
+      <w:proofErr w:type="gramEnd"/>
       <w:r>
         <w:t>);</w:t>
       </w:r>
@@ -2675,6 +2678,8 @@
       <w:r>
         <w:t>Data</w:t>
       </w:r>
+      <w:bookmarkStart w:id="0" w:name="_GoBack"/>
+      <w:bookmarkEnd w:id="0"/>
     </w:p>
     <w:p>
       <w:r>
@@ -20789,7 +20794,7 @@
       <w:rPr>
         <w:noProof/>
       </w:rPr>
-      <w:t>4</w:t>
+      <w:t>12</w:t>
     </w:r>
     <w:r>
       <w:rPr>
@@ -23165,7 +23170,7 @@
 </file>
 
 <file path=customXml/itemProps1.xml><?xml version="1.0" encoding="utf-8"?>
-<ds:datastoreItem xmlns:ds="http://schemas.openxmlformats.org/officeDocument/2006/customXml" ds:itemID="{8FBA768C-3863-45E4-82F4-F68B375F7489}">
+<ds:datastoreItem xmlns:ds="http://schemas.openxmlformats.org/officeDocument/2006/customXml" ds:itemID="{FC374CFF-6482-4230-BBFB-ECA814FEE6F8}">
   <ds:schemaRefs>
     <ds:schemaRef ds:uri="http://schemas.openxmlformats.org/officeDocument/2006/bibliography"/>
   </ds:schemaRefs>

</xml_diff>